<commit_message>
Adding Updated Word doc and fixing month's to be short version instead of full month name
</commit_message>
<xml_diff>
--- a/docs/Jason_Miller_Resume.docx
+++ b/docs/Jason_Miller_Resume.docx
@@ -3696,6 +3696,13 @@
           <w:rFonts w:cs="Arial"/>
           <w:b/>
         </w:rPr>
+        <w:t>t</w:t>
+      </w:r>
+      <w:r>
+        <w:rPr>
+          <w:rFonts w:cs="Arial"/>
+          <w:b/>
+        </w:rPr>
         <w:t xml:space="preserve"> 201</w:t>
       </w:r>
       <w:r>
@@ -4583,7 +4590,7 @@
           <w:rFonts w:cs="Arial"/>
           <w:b/>
         </w:rPr>
-        <w:t>July</w:t>
+        <w:t>Jul</w:t>
       </w:r>
       <w:r>
         <w:rPr>
@@ -5934,7 +5941,7 @@
         <v:path o:extrusionok="f" gradientshapeok="t" o:connecttype="rect"/>
         <o:lock v:ext="edit" aspectratio="t"/>
       </v:shapetype>
-      <v:shape id="_x0000_i1063" type="#_x0000_t75" style="width:9.1pt;height:9.1pt" o:bullet="t">
+      <v:shape id="_x0000_i1076" type="#_x0000_t75" style="width:9.1pt;height:9.1pt" o:bullet="t">
         <v:imagedata r:id="rId1" o:title="BD14532_"/>
       </v:shape>
     </w:pict>

</xml_diff>